<commit_message>
fixed informatics option task
</commit_message>
<xml_diff>
--- a/MathAnalysis/Labwork1/ОтчетГригорьев.docx
+++ b/MathAnalysis/Labwork1/ОтчетГригорьев.docx
@@ -109,7 +109,6 @@
           <w:rFonts w:ascii="Times New Roman" w:hAnsi="Times New Roman" w:cs="Times New Roman"/>
           <w:sz w:val="32"/>
           <w:szCs w:val="32"/>
-          <w:lang w:val="en-US"/>
         </w:rPr>
       </w:pPr>
       <w:r>
@@ -373,6 +372,14 @@
           <w:szCs w:val="32"/>
         </w:rPr>
       </w:pPr>
+      <w:r>
+        <w:rPr>
+          <w:rFonts w:ascii="Times New Roman" w:hAnsi="Times New Roman" w:cs="Times New Roman"/>
+          <w:sz w:val="32"/>
+          <w:szCs w:val="32"/>
+        </w:rPr>
+        <w:t>Мат Ан Прод 11.1</w:t>
+      </w:r>
     </w:p>
     <w:p>
       <w:pPr>
@@ -454,6 +461,17 @@
     <w:p>
       <w:pPr>
         <w:spacing w:line="360" w:lineRule="auto"/>
+        <w:jc w:val="right"/>
+        <w:rPr>
+          <w:rFonts w:ascii="Times New Roman" w:hAnsi="Times New Roman" w:cs="Times New Roman"/>
+          <w:sz w:val="32"/>
+          <w:szCs w:val="32"/>
+        </w:rPr>
+      </w:pPr>
+    </w:p>
+    <w:p>
+      <w:pPr>
+        <w:spacing w:line="360" w:lineRule="auto"/>
         <w:jc w:val="center"/>
         <w:rPr>
           <w:rFonts w:ascii="Times New Roman" w:hAnsi="Times New Roman" w:cs="Times New Roman"/>
@@ -467,6 +485,7 @@
           <w:sz w:val="32"/>
           <w:szCs w:val="32"/>
         </w:rPr>
+        <w:lastRenderedPageBreak/>
         <w:t>Санкт-Петербург</w:t>
       </w:r>
       <w:r>
@@ -504,7 +523,6 @@
           <w:bCs/>
           <w:sz w:val="36"/>
           <w:szCs w:val="36"/>
-          <w:lang w:val="en-US"/>
         </w:rPr>
       </w:pPr>
       <w:r>
@@ -540,6 +558,7 @@
       <w:r>
         <w:rPr>
           <w:rFonts w:ascii="Times New Roman" w:hAnsi="Times New Roman" w:cs="Times New Roman"/>
+          <w:noProof/>
           <w:sz w:val="32"/>
           <w:szCs w:val="32"/>
           <w:lang w:val="en-US"/>
@@ -560,7 +579,7 @@
                     <pic:cNvPicPr/>
                   </pic:nvPicPr>
                   <pic:blipFill>
-                    <a:blip r:embed="rId5"/>
+                    <a:blip r:embed="rId7"/>
                     <a:stretch>
                       <a:fillRect/>
                     </a:stretch>
@@ -594,6 +613,7 @@
       <w:r>
         <w:rPr>
           <w:rFonts w:ascii="Times New Roman" w:hAnsi="Times New Roman" w:cs="Times New Roman"/>
+          <w:noProof/>
           <w:sz w:val="32"/>
           <w:szCs w:val="32"/>
           <w:lang w:val="en-US"/>
@@ -615,7 +635,7 @@
                     <pic:cNvPicPr/>
                   </pic:nvPicPr>
                   <pic:blipFill>
-                    <a:blip r:embed="rId6"/>
+                    <a:blip r:embed="rId8"/>
                     <a:stretch>
                       <a:fillRect/>
                     </a:stretch>
@@ -695,6 +715,7 @@
       <w:r>
         <w:rPr>
           <w:rFonts w:ascii="Times New Roman" w:hAnsi="Times New Roman" w:cs="Times New Roman"/>
+          <w:noProof/>
           <w:sz w:val="32"/>
           <w:szCs w:val="32"/>
           <w:lang w:val="en-US"/>
@@ -715,7 +736,7 @@
                     <pic:cNvPicPr/>
                   </pic:nvPicPr>
                   <pic:blipFill rotWithShape="1">
-                    <a:blip r:embed="rId7"/>
+                    <a:blip r:embed="rId9"/>
                     <a:srcRect t="14035"/>
                     <a:stretch/>
                   </pic:blipFill>
@@ -810,32 +831,56 @@
           <w:rFonts w:ascii="Times New Roman" w:hAnsi="Times New Roman" w:cs="Times New Roman"/>
           <w:sz w:val="32"/>
           <w:szCs w:val="32"/>
+        </w:rPr>
+      </w:pPr>
+      <w:r>
+        <w:rPr>
+          <w:rFonts w:ascii="Times New Roman" w:hAnsi="Times New Roman" w:cs="Times New Roman"/>
+          <w:sz w:val="32"/>
+          <w:szCs w:val="32"/>
+        </w:rPr>
+        <w:t xml:space="preserve">Искомый корень </w:t>
+      </w:r>
+      <w:r>
+        <w:rPr>
+          <w:rFonts w:ascii="Times New Roman" w:hAnsi="Times New Roman" w:cs="Times New Roman"/>
+          <w:sz w:val="32"/>
+          <w:szCs w:val="32"/>
+        </w:rPr>
+        <w:t xml:space="preserve">легко отделяется графически (находится отрезок </w:t>
+      </w:r>
+      <w:r>
+        <w:rPr>
+          <w:rFonts w:ascii="Times New Roman" w:hAnsi="Times New Roman" w:cs="Times New Roman"/>
+          <w:sz w:val="32"/>
+          <w:szCs w:val="32"/>
+        </w:rPr>
+        <w:t>[</w:t>
+      </w:r>
+      <w:r>
+        <w:rPr>
+          <w:rFonts w:ascii="Times New Roman" w:hAnsi="Times New Roman" w:cs="Times New Roman"/>
+          <w:sz w:val="32"/>
+          <w:szCs w:val="32"/>
           <w:lang w:val="en-US"/>
         </w:rPr>
-      </w:pPr>
-      <w:r>
-        <w:rPr>
-          <w:rFonts w:ascii="Times New Roman" w:hAnsi="Times New Roman" w:cs="Times New Roman"/>
-          <w:sz w:val="32"/>
-          <w:szCs w:val="32"/>
-        </w:rPr>
-        <w:t xml:space="preserve">Искомый корень </w:t>
-      </w:r>
-      <w:r>
-        <w:rPr>
-          <w:rFonts w:ascii="Times New Roman" w:hAnsi="Times New Roman" w:cs="Times New Roman"/>
-          <w:sz w:val="32"/>
-          <w:szCs w:val="32"/>
-        </w:rPr>
-        <w:t xml:space="preserve">легко отделяется графически (находится отрезок </w:t>
-      </w:r>
-      <w:r>
-        <w:rPr>
-          <w:rFonts w:ascii="Times New Roman" w:hAnsi="Times New Roman" w:cs="Times New Roman"/>
-          <w:sz w:val="32"/>
-          <w:szCs w:val="32"/>
-        </w:rPr>
-        <w:t>[</w:t>
+        <w:t>a</w:t>
+      </w:r>
+      <w:r>
+        <w:rPr>
+          <w:rFonts w:ascii="Times New Roman" w:hAnsi="Times New Roman" w:cs="Times New Roman"/>
+          <w:sz w:val="32"/>
+          <w:szCs w:val="32"/>
+        </w:rPr>
+        <w:t>,</w:t>
+      </w:r>
+      <w:r>
+        <w:rPr>
+          <w:rFonts w:ascii="Times New Roman" w:hAnsi="Times New Roman" w:cs="Times New Roman"/>
+          <w:sz w:val="32"/>
+          <w:szCs w:val="32"/>
+        </w:rPr>
+        <w:t xml:space="preserve"> </w:t>
       </w:r>
       <w:r>
         <w:rPr>
@@ -844,24 +889,7 @@
           <w:szCs w:val="32"/>
           <w:lang w:val="en-US"/>
         </w:rPr>
-        <w:t>a</w:t>
-      </w:r>
-      <w:r>
-        <w:rPr>
-          <w:rFonts w:ascii="Times New Roman" w:hAnsi="Times New Roman" w:cs="Times New Roman"/>
-          <w:sz w:val="32"/>
-          <w:szCs w:val="32"/>
-        </w:rPr>
-        <w:t>,</w:t>
-      </w:r>
-      <w:r>
-        <w:rPr>
-          <w:rFonts w:ascii="Times New Roman" w:hAnsi="Times New Roman" w:cs="Times New Roman"/>
-          <w:sz w:val="32"/>
-          <w:szCs w:val="32"/>
-          <w:lang w:val="en-US"/>
-        </w:rPr>
-        <w:t xml:space="preserve"> b</w:t>
+        <w:t>b</w:t>
       </w:r>
       <w:r>
         <w:rPr>
@@ -1104,7 +1132,7 @@
                     </pic:cNvPicPr>
                   </pic:nvPicPr>
                   <pic:blipFill>
-                    <a:blip r:embed="rId8" cstate="print">
+                    <a:blip r:embed="rId10" cstate="print">
                       <a:extLst>
                         <a:ext uri="{28A0092B-C50C-407E-A947-70E740481C1C}">
                           <a14:useLocalDpi xmlns:a14="http://schemas.microsoft.com/office/drawing/2010/main" val="0"/>
@@ -1194,7 +1222,6 @@
         </w:rPr>
         <w:t xml:space="preserve">(последний аргумент функции </w:t>
       </w:r>
-      <w:proofErr w:type="gramStart"/>
       <w:r>
         <w:rPr>
           <w:rFonts w:ascii="Times New Roman" w:hAnsi="Times New Roman" w:cs="Times New Roman"/>
@@ -1210,16 +1237,7 @@
           <w:sz w:val="32"/>
           <w:szCs w:val="32"/>
         </w:rPr>
-        <w:t>(</w:t>
-      </w:r>
-      <w:proofErr w:type="gramEnd"/>
-      <w:r>
-        <w:rPr>
-          <w:rFonts w:ascii="Times New Roman" w:hAnsi="Times New Roman" w:cs="Times New Roman"/>
-          <w:sz w:val="32"/>
-          <w:szCs w:val="32"/>
-        </w:rPr>
-        <w:t>))</w:t>
+        <w:t>())</w:t>
       </w:r>
     </w:p>
     <w:p>
@@ -1229,24 +1247,40 @@
           <w:rFonts w:ascii="Times New Roman" w:hAnsi="Times New Roman" w:cs="Times New Roman"/>
           <w:sz w:val="32"/>
           <w:szCs w:val="32"/>
+        </w:rPr>
+      </w:pPr>
+      <w:r>
+        <w:rPr>
+          <w:rFonts w:ascii="Times New Roman" w:hAnsi="Times New Roman" w:cs="Times New Roman"/>
+          <w:sz w:val="32"/>
+          <w:szCs w:val="32"/>
+        </w:rPr>
+        <w:t xml:space="preserve">В качестве </w:t>
+      </w:r>
+      <w:r>
+        <w:rPr>
+          <w:rFonts w:ascii="Times New Roman" w:hAnsi="Times New Roman" w:cs="Times New Roman"/>
+          <w:sz w:val="32"/>
+          <w:szCs w:val="32"/>
+        </w:rPr>
+        <w:t xml:space="preserve">аргументов </w:t>
+      </w:r>
+      <w:r>
+        <w:rPr>
+          <w:rFonts w:ascii="Times New Roman" w:hAnsi="Times New Roman" w:cs="Times New Roman"/>
+          <w:sz w:val="32"/>
+          <w:szCs w:val="32"/>
           <w:lang w:val="en-US"/>
         </w:rPr>
-      </w:pPr>
-      <w:r>
-        <w:rPr>
-          <w:rFonts w:ascii="Times New Roman" w:hAnsi="Times New Roman" w:cs="Times New Roman"/>
-          <w:sz w:val="32"/>
-          <w:szCs w:val="32"/>
-        </w:rPr>
-        <w:t xml:space="preserve">В качестве </w:t>
-      </w:r>
-      <w:r>
-        <w:rPr>
-          <w:rFonts w:ascii="Times New Roman" w:hAnsi="Times New Roman" w:cs="Times New Roman"/>
-          <w:sz w:val="32"/>
-          <w:szCs w:val="32"/>
-        </w:rPr>
-        <w:t xml:space="preserve">аргументов </w:t>
+        <w:t>a</w:t>
+      </w:r>
+      <w:r>
+        <w:rPr>
+          <w:rFonts w:ascii="Times New Roman" w:hAnsi="Times New Roman" w:cs="Times New Roman"/>
+          <w:sz w:val="32"/>
+          <w:szCs w:val="32"/>
+        </w:rPr>
+        <w:t xml:space="preserve">, </w:t>
       </w:r>
       <w:r>
         <w:rPr>
@@ -1255,15 +1289,15 @@
           <w:szCs w:val="32"/>
           <w:lang w:val="en-US"/>
         </w:rPr>
-        <w:t>a</w:t>
-      </w:r>
-      <w:r>
-        <w:rPr>
-          <w:rFonts w:ascii="Times New Roman" w:hAnsi="Times New Roman" w:cs="Times New Roman"/>
-          <w:sz w:val="32"/>
-          <w:szCs w:val="32"/>
-        </w:rPr>
-        <w:t xml:space="preserve">, </w:t>
+        <w:t>b</w:t>
+      </w:r>
+      <w:r>
+        <w:rPr>
+          <w:rFonts w:ascii="Times New Roman" w:hAnsi="Times New Roman" w:cs="Times New Roman"/>
+          <w:sz w:val="32"/>
+          <w:szCs w:val="32"/>
+        </w:rPr>
+        <w:t xml:space="preserve"> для функции </w:t>
       </w:r>
       <w:r>
         <w:rPr>
@@ -1272,24 +1306,6 @@
           <w:szCs w:val="32"/>
           <w:lang w:val="en-US"/>
         </w:rPr>
-        <w:t>b</w:t>
-      </w:r>
-      <w:r>
-        <w:rPr>
-          <w:rFonts w:ascii="Times New Roman" w:hAnsi="Times New Roman" w:cs="Times New Roman"/>
-          <w:sz w:val="32"/>
-          <w:szCs w:val="32"/>
-        </w:rPr>
-        <w:t xml:space="preserve"> для функции </w:t>
-      </w:r>
-      <w:proofErr w:type="gramStart"/>
-      <w:r>
-        <w:rPr>
-          <w:rFonts w:ascii="Times New Roman" w:hAnsi="Times New Roman" w:cs="Times New Roman"/>
-          <w:sz w:val="32"/>
-          <w:szCs w:val="32"/>
-          <w:lang w:val="en-US"/>
-        </w:rPr>
         <w:t>bisect</w:t>
       </w:r>
       <w:r>
@@ -1298,16 +1314,7 @@
           <w:sz w:val="32"/>
           <w:szCs w:val="32"/>
         </w:rPr>
-        <w:t>(</w:t>
-      </w:r>
-      <w:proofErr w:type="gramEnd"/>
-      <w:r>
-        <w:rPr>
-          <w:rFonts w:ascii="Times New Roman" w:hAnsi="Times New Roman" w:cs="Times New Roman"/>
-          <w:sz w:val="32"/>
-          <w:szCs w:val="32"/>
-        </w:rPr>
-        <w:t>)</w:t>
+        <w:t>()</w:t>
       </w:r>
       <w:r>
         <w:rPr>
@@ -1431,7 +1438,6 @@
           <w:rFonts w:ascii="Times New Roman" w:hAnsi="Times New Roman" w:cs="Times New Roman"/>
           <w:sz w:val="32"/>
           <w:szCs w:val="32"/>
-          <w:lang w:val="en-US"/>
         </w:rPr>
       </w:pPr>
       <w:r>
@@ -1721,7 +1727,7 @@
           <w:bCs/>
           <w:color w:val="F92672"/>
           <w:kern w:val="0"/>
-          <w:lang w:val="en-US" w:eastAsia="ru-RU"/>
+          <w:lang w:eastAsia="ru-RU"/>
           <w14:ligatures w14:val="none"/>
         </w:rPr>
       </w:pPr>
@@ -1755,7 +1761,7 @@
           <w:bCs/>
           <w:color w:val="F92672"/>
           <w:kern w:val="0"/>
-          <w:lang w:val="en-US" w:eastAsia="ru-RU"/>
+          <w:lang w:eastAsia="ru-RU"/>
           <w14:ligatures w14:val="none"/>
         </w:rPr>
       </w:pPr>
@@ -1789,7 +1795,7 @@
           <w:bCs/>
           <w:color w:val="F92672"/>
           <w:kern w:val="0"/>
-          <w:lang w:val="en-US" w:eastAsia="ru-RU"/>
+          <w:lang w:eastAsia="ru-RU"/>
           <w14:ligatures w14:val="none"/>
         </w:rPr>
       </w:pPr>
@@ -1823,7 +1829,7 @@
           <w:bCs/>
           <w:color w:val="F92672"/>
           <w:kern w:val="0"/>
-          <w:lang w:val="en-US" w:eastAsia="ru-RU"/>
+          <w:lang w:eastAsia="ru-RU"/>
           <w14:ligatures w14:val="none"/>
         </w:rPr>
       </w:pPr>
@@ -1857,7 +1863,7 @@
           <w:bCs/>
           <w:color w:val="F92672"/>
           <w:kern w:val="0"/>
-          <w:lang w:val="en-US" w:eastAsia="ru-RU"/>
+          <w:lang w:eastAsia="ru-RU"/>
           <w14:ligatures w14:val="none"/>
         </w:rPr>
       </w:pPr>
@@ -2267,21 +2273,9 @@
           <w:lang w:val="en-US" w:eastAsia="ru-RU"/>
           <w14:ligatures w14:val="none"/>
         </w:rPr>
-        <w:t xml:space="preserve"> </w:t>
-      </w:r>
-      <w:proofErr w:type="gramStart"/>
-      <w:r>
-        <w:rPr>
-          <w:rFonts w:ascii="Courier New" w:eastAsia="Times New Roman" w:hAnsi="Courier New" w:cs="Courier New"/>
-          <w:color w:val="DDDDDD"/>
-          <w:kern w:val="0"/>
-          <w:lang w:val="en-US" w:eastAsia="ru-RU"/>
-          <w14:ligatures w14:val="none"/>
-        </w:rPr>
-        <w:t>int(</w:t>
+        <w:t xml:space="preserve"> int(</w:t>
       </w:r>
       <w:proofErr w:type="spellStart"/>
-      <w:proofErr w:type="gramEnd"/>
       <w:r>
         <w:rPr>
           <w:rFonts w:ascii="Courier New" w:eastAsia="Times New Roman" w:hAnsi="Courier New" w:cs="Courier New"/>
@@ -2623,7 +2617,6 @@
         </w:rPr>
         <w:t xml:space="preserve"> </w:t>
       </w:r>
-      <w:proofErr w:type="gramStart"/>
       <w:r>
         <w:rPr>
           <w:rFonts w:ascii="Courier New" w:eastAsia="Times New Roman" w:hAnsi="Courier New" w:cs="Courier New"/>
@@ -2644,18 +2637,7 @@
           <w:lang w:val="en-US" w:eastAsia="ru-RU"/>
           <w14:ligatures w14:val="none"/>
         </w:rPr>
-        <w:t>(</w:t>
-      </w:r>
-      <w:proofErr w:type="gramEnd"/>
-      <w:r>
-        <w:rPr>
-          <w:rFonts w:ascii="Courier New" w:eastAsia="Times New Roman" w:hAnsi="Courier New" w:cs="Courier New"/>
-          <w:color w:val="DDDDDD"/>
-          <w:kern w:val="0"/>
-          <w:lang w:val="en-US" w:eastAsia="ru-RU"/>
-          <w14:ligatures w14:val="none"/>
-        </w:rPr>
-        <w:t xml:space="preserve">a, b, eps): </w:t>
+        <w:t xml:space="preserve">(a, b, eps): </w:t>
       </w:r>
       <w:r>
         <w:rPr>
@@ -3077,29 +3059,7 @@
           <w:lang w:val="en-US" w:eastAsia="ru-RU"/>
           <w14:ligatures w14:val="none"/>
         </w:rPr>
-        <w:t xml:space="preserve">        x0 = </w:t>
-      </w:r>
-      <w:proofErr w:type="gramStart"/>
-      <w:r>
-        <w:rPr>
-          <w:rFonts w:ascii="Courier New" w:eastAsia="Times New Roman" w:hAnsi="Courier New" w:cs="Courier New"/>
-          <w:color w:val="DDDDDD"/>
-          <w:kern w:val="0"/>
-          <w:lang w:val="en-US" w:eastAsia="ru-RU"/>
-          <w14:ligatures w14:val="none"/>
-        </w:rPr>
-        <w:t>Decimal(</w:t>
-      </w:r>
-      <w:proofErr w:type="gramEnd"/>
-      <w:r>
-        <w:rPr>
-          <w:rFonts w:ascii="Courier New" w:eastAsia="Times New Roman" w:hAnsi="Courier New" w:cs="Courier New"/>
-          <w:color w:val="DDDDDD"/>
-          <w:kern w:val="0"/>
-          <w:lang w:val="en-US" w:eastAsia="ru-RU"/>
-          <w14:ligatures w14:val="none"/>
-        </w:rPr>
-        <w:t>0.5)*Decimal(an + bn)</w:t>
+        <w:t xml:space="preserve">        x0 = Decimal(0.5)*Decimal(an + bn)</w:t>
       </w:r>
     </w:p>
     <w:p>
@@ -3227,29 +3187,7 @@
           <w:lang w:val="en-US" w:eastAsia="ru-RU"/>
           <w14:ligatures w14:val="none"/>
         </w:rPr>
-        <w:t xml:space="preserve"> (</w:t>
-      </w:r>
-      <w:proofErr w:type="gramStart"/>
-      <w:r>
-        <w:rPr>
-          <w:rFonts w:ascii="Courier New" w:eastAsia="Times New Roman" w:hAnsi="Courier New" w:cs="Courier New"/>
-          <w:color w:val="DDDDDD"/>
-          <w:kern w:val="0"/>
-          <w:lang w:val="en-US" w:eastAsia="ru-RU"/>
-          <w14:ligatures w14:val="none"/>
-        </w:rPr>
-        <w:t>Decimal(</w:t>
-      </w:r>
-      <w:proofErr w:type="gramEnd"/>
-      <w:r>
-        <w:rPr>
-          <w:rFonts w:ascii="Courier New" w:eastAsia="Times New Roman" w:hAnsi="Courier New" w:cs="Courier New"/>
-          <w:color w:val="DDDDDD"/>
-          <w:kern w:val="0"/>
-          <w:lang w:val="en-US" w:eastAsia="ru-RU"/>
-          <w14:ligatures w14:val="none"/>
-        </w:rPr>
-        <w:t>bn - an) &lt; Decimal(2*eps))):</w:t>
+        <w:t xml:space="preserve"> (Decimal(bn - an) &lt; Decimal(2*eps))):</w:t>
       </w:r>
     </w:p>
     <w:p>
@@ -3503,29 +3441,7 @@
           <w:lang w:val="en-US" w:eastAsia="ru-RU"/>
           <w14:ligatures w14:val="none"/>
         </w:rPr>
-        <w:t xml:space="preserve"> (sign(y</w:t>
-      </w:r>
-      <w:proofErr w:type="gramStart"/>
-      <w:r>
-        <w:rPr>
-          <w:rFonts w:ascii="Courier New" w:eastAsia="Times New Roman" w:hAnsi="Courier New" w:cs="Courier New"/>
-          <w:color w:val="DDDDDD"/>
-          <w:kern w:val="0"/>
-          <w:lang w:val="en-US" w:eastAsia="ru-RU"/>
-          <w14:ligatures w14:val="none"/>
-        </w:rPr>
-        <w:t>) !</w:t>
-      </w:r>
-      <w:proofErr w:type="gramEnd"/>
-      <w:r>
-        <w:rPr>
-          <w:rFonts w:ascii="Courier New" w:eastAsia="Times New Roman" w:hAnsi="Courier New" w:cs="Courier New"/>
-          <w:color w:val="DDDDDD"/>
-          <w:kern w:val="0"/>
-          <w:lang w:val="en-US" w:eastAsia="ru-RU"/>
-          <w14:ligatures w14:val="none"/>
-        </w:rPr>
-        <w:t>= sign(r)):</w:t>
+        <w:t xml:space="preserve"> (sign(y) != sign(r)):</w:t>
       </w:r>
     </w:p>
     <w:p>
@@ -3863,29 +3779,7 @@
           <w:lang w:val="en-US" w:eastAsia="ru-RU"/>
           <w14:ligatures w14:val="none"/>
         </w:rPr>
-        <w:t xml:space="preserve">    answer, count = </w:t>
-      </w:r>
-      <w:proofErr w:type="gramStart"/>
-      <w:r>
-        <w:rPr>
-          <w:rFonts w:ascii="Courier New" w:eastAsia="Times New Roman" w:hAnsi="Courier New" w:cs="Courier New"/>
-          <w:color w:val="DDDDDD"/>
-          <w:kern w:val="0"/>
-          <w:lang w:val="en-US" w:eastAsia="ru-RU"/>
-          <w14:ligatures w14:val="none"/>
-        </w:rPr>
-        <w:t>bisect(</w:t>
-      </w:r>
-      <w:proofErr w:type="gramEnd"/>
-      <w:r>
-        <w:rPr>
-          <w:rFonts w:ascii="Courier New" w:eastAsia="Times New Roman" w:hAnsi="Courier New" w:cs="Courier New"/>
-          <w:color w:val="DDDDDD"/>
-          <w:kern w:val="0"/>
-          <w:lang w:val="en-US" w:eastAsia="ru-RU"/>
-          <w14:ligatures w14:val="none"/>
-        </w:rPr>
-        <w:t>Decimal(-</w:t>
+        <w:t xml:space="preserve">    answer, count = bisect(Decimal(-</w:t>
       </w:r>
       <w:proofErr w:type="spellStart"/>
       <w:r>
@@ -4013,29 +3907,7 @@
           <w:lang w:val="en-US" w:eastAsia="ru-RU"/>
           <w14:ligatures w14:val="none"/>
         </w:rPr>
-        <w:t xml:space="preserve">    answer = Decimal(answer</w:t>
-      </w:r>
-      <w:proofErr w:type="gramStart"/>
-      <w:r>
-        <w:rPr>
-          <w:rFonts w:ascii="Courier New" w:eastAsia="Times New Roman" w:hAnsi="Courier New" w:cs="Courier New"/>
-          <w:color w:val="DDDDDD"/>
-          <w:kern w:val="0"/>
-          <w:lang w:val="en-US" w:eastAsia="ru-RU"/>
-          <w14:ligatures w14:val="none"/>
-        </w:rPr>
-        <w:t>).quantize</w:t>
-      </w:r>
-      <w:proofErr w:type="gramEnd"/>
-      <w:r>
-        <w:rPr>
-          <w:rFonts w:ascii="Courier New" w:eastAsia="Times New Roman" w:hAnsi="Courier New" w:cs="Courier New"/>
-          <w:color w:val="DDDDDD"/>
-          <w:kern w:val="0"/>
-          <w:lang w:val="en-US" w:eastAsia="ru-RU"/>
-          <w14:ligatures w14:val="none"/>
-        </w:rPr>
-        <w:t>(Decimal(</w:t>
+        <w:t xml:space="preserve">    answer = Decimal(answer).quantize(Decimal(</w:t>
       </w:r>
       <w:r>
         <w:rPr>
@@ -4100,7 +3972,6 @@
         <w:t xml:space="preserve">    </w:t>
       </w:r>
       <w:proofErr w:type="spellStart"/>
-      <w:proofErr w:type="gramStart"/>
       <w:r>
         <w:rPr>
           <w:rFonts w:ascii="Courier New" w:eastAsia="Times New Roman" w:hAnsi="Courier New" w:cs="Courier New"/>
@@ -4122,7 +3993,6 @@
         </w:rPr>
         <w:t>(</w:t>
       </w:r>
-      <w:proofErr w:type="gramEnd"/>
       <w:r>
         <w:rPr>
           <w:rFonts w:ascii="Courier New" w:eastAsia="Times New Roman" w:hAnsi="Courier New" w:cs="Courier New"/>
@@ -4553,6 +4423,7 @@
       <w:r>
         <w:rPr>
           <w:rFonts w:ascii="Times New Roman" w:hAnsi="Times New Roman" w:cs="Times New Roman"/>
+          <w:noProof/>
           <w:sz w:val="32"/>
           <w:szCs w:val="32"/>
         </w:rPr>
@@ -4572,7 +4443,7 @@
                     <pic:cNvPicPr/>
                   </pic:nvPicPr>
                   <pic:blipFill>
-                    <a:blip r:embed="rId9"/>
+                    <a:blip r:embed="rId11"/>
                     <a:stretch>
                       <a:fillRect/>
                     </a:stretch>
@@ -4679,7 +4550,6 @@
         </w:rPr>
         <w:t xml:space="preserve">Функция </w:t>
       </w:r>
-      <w:proofErr w:type="gramStart"/>
       <w:r>
         <w:rPr>
           <w:rFonts w:ascii="Times New Roman" w:hAnsi="Times New Roman" w:cs="Times New Roman"/>
@@ -4695,16 +4565,7 @@
           <w:sz w:val="32"/>
           <w:szCs w:val="32"/>
         </w:rPr>
-        <w:t>(</w:t>
-      </w:r>
-      <w:proofErr w:type="gramEnd"/>
-      <w:r>
-        <w:rPr>
-          <w:rFonts w:ascii="Times New Roman" w:hAnsi="Times New Roman" w:cs="Times New Roman"/>
-          <w:sz w:val="32"/>
-          <w:szCs w:val="32"/>
-        </w:rPr>
-        <w:t>)</w:t>
+        <w:t>()</w:t>
       </w:r>
       <w:r>
         <w:rPr>
@@ -4878,7 +4739,7 @@
     </w:p>
     <w:p/>
     <w:sectPr>
-      <w:footerReference w:type="default" r:id="rId10"/>
+      <w:footerReference w:type="default" r:id="rId12"/>
       <w:pgSz w:w="11906" w:h="16838"/>
       <w:pgMar w:top="680" w:right="227" w:bottom="720" w:left="227" w:header="709" w:footer="709" w:gutter="0"/>
       <w:pgNumType w:start="1" w:chapStyle="2"/>
@@ -4888,6 +4749,31 @@
     </w:sectPr>
   </w:body>
 </w:document>
+</file>
+
+<file path=word/endnotes.xml><?xml version="1.0" encoding="utf-8"?>
+<w:endnotes xmlns:wpc="http://schemas.microsoft.com/office/word/2010/wordprocessingCanvas" xmlns:cx="http://schemas.microsoft.com/office/drawing/2014/chartex" xmlns:cx1="http://schemas.microsoft.com/office/drawing/2015/9/8/chartex" xmlns:cx2="http://schemas.microsoft.com/office/drawing/2015/10/21/chartex" xmlns:cx3="http://schemas.microsoft.com/office/drawing/2016/5/9/chartex" xmlns:cx4="http://schemas.microsoft.com/office/drawing/2016/5/10/chartex" xmlns:cx5="http://schemas.microsoft.com/office/drawing/2016/5/11/chartex" xmlns:cx6="http://schemas.microsoft.com/office/drawing/2016/5/12/chartex" xmlns:cx7="http://schemas.microsoft.com/office/drawing/2016/5/13/chartex" xmlns:cx8="http://schemas.microsoft.com/office/drawing/2016/5/14/chartex" xmlns:mc="http://schemas.openxmlformats.org/markup-compatibility/2006" xmlns:aink="http://schemas.microsoft.com/office/drawing/2016/ink" xmlns:am3d="http://schemas.microsoft.com/office/drawing/2017/model3d" xmlns:o="urn:schemas-microsoft-com:office:office" xmlns:oel="http://schemas.microsoft.com/office/2019/extlst" xmlns:r="http://schemas.openxmlformats.org/officeDocument/2006/relationships" xmlns:m="http://schemas.openxmlformats.org/officeDocument/2006/math" xmlns:v="urn:schemas-microsoft-com:vml" xmlns:wp14="http://schemas.microsoft.com/office/word/2010/wordprocessingDrawing" xmlns:wp="http://schemas.openxmlformats.org/drawingml/2006/wordprocessingDrawing" xmlns:w10="urn:schemas-microsoft-com:office:word" xmlns:w="http://schemas.openxmlformats.org/wordprocessingml/2006/main" xmlns:w14="http://schemas.microsoft.com/office/word/2010/wordml" xmlns:w15="http://schemas.microsoft.com/office/word/2012/wordml" xmlns:w16cex="http://schemas.microsoft.com/office/word/2018/wordml/cex" xmlns:w16cid="http://schemas.microsoft.com/office/word/2016/wordml/cid" xmlns:w16="http://schemas.microsoft.com/office/word/2018/wordml" xmlns:w16du="http://schemas.microsoft.com/office/word/2023/wordml/word16du" xmlns:w16sdtdh="http://schemas.microsoft.com/office/word/2020/wordml/sdtdatahash" xmlns:w16se="http://schemas.microsoft.com/office/word/2015/wordml/symex" xmlns:wpg="http://schemas.microsoft.com/office/word/2010/wordprocessingGroup" xmlns:wpi="http://schemas.microsoft.com/office/word/2010/wordprocessingInk" xmlns:wne="http://schemas.microsoft.com/office/word/2006/wordml" xmlns:wps="http://schemas.microsoft.com/office/word/2010/wordprocessingShape" mc:Ignorable="w14 w15 w16se w16cid w16 w16cex w16sdtdh w16du wp14">
+  <w:endnote w:type="separator" w:id="-1">
+    <w:p>
+      <w:pPr>
+        <w:spacing w:after="0" w:line="240" w:lineRule="auto"/>
+      </w:pPr>
+      <w:r>
+        <w:separator/>
+      </w:r>
+    </w:p>
+  </w:endnote>
+  <w:endnote w:type="continuationSeparator" w:id="0">
+    <w:p>
+      <w:pPr>
+        <w:spacing w:after="0" w:line="240" w:lineRule="auto"/>
+      </w:pPr>
+      <w:r>
+        <w:continuationSeparator/>
+      </w:r>
+    </w:p>
+  </w:endnote>
+</w:endnotes>
 </file>
 
 <file path=word/footer1.xml><?xml version="1.0" encoding="utf-8"?>
@@ -4930,6 +4816,31 @@
     </w:pPr>
   </w:p>
 </w:ftr>
+</file>
+
+<file path=word/footnotes.xml><?xml version="1.0" encoding="utf-8"?>
+<w:footnotes xmlns:wpc="http://schemas.microsoft.com/office/word/2010/wordprocessingCanvas" xmlns:cx="http://schemas.microsoft.com/office/drawing/2014/chartex" xmlns:cx1="http://schemas.microsoft.com/office/drawing/2015/9/8/chartex" xmlns:cx2="http://schemas.microsoft.com/office/drawing/2015/10/21/chartex" xmlns:cx3="http://schemas.microsoft.com/office/drawing/2016/5/9/chartex" xmlns:cx4="http://schemas.microsoft.com/office/drawing/2016/5/10/chartex" xmlns:cx5="http://schemas.microsoft.com/office/drawing/2016/5/11/chartex" xmlns:cx6="http://schemas.microsoft.com/office/drawing/2016/5/12/chartex" xmlns:cx7="http://schemas.microsoft.com/office/drawing/2016/5/13/chartex" xmlns:cx8="http://schemas.microsoft.com/office/drawing/2016/5/14/chartex" xmlns:mc="http://schemas.openxmlformats.org/markup-compatibility/2006" xmlns:aink="http://schemas.microsoft.com/office/drawing/2016/ink" xmlns:am3d="http://schemas.microsoft.com/office/drawing/2017/model3d" xmlns:o="urn:schemas-microsoft-com:office:office" xmlns:oel="http://schemas.microsoft.com/office/2019/extlst" xmlns:r="http://schemas.openxmlformats.org/officeDocument/2006/relationships" xmlns:m="http://schemas.openxmlformats.org/officeDocument/2006/math" xmlns:v="urn:schemas-microsoft-com:vml" xmlns:wp14="http://schemas.microsoft.com/office/word/2010/wordprocessingDrawing" xmlns:wp="http://schemas.openxmlformats.org/drawingml/2006/wordprocessingDrawing" xmlns:w10="urn:schemas-microsoft-com:office:word" xmlns:w="http://schemas.openxmlformats.org/wordprocessingml/2006/main" xmlns:w14="http://schemas.microsoft.com/office/word/2010/wordml" xmlns:w15="http://schemas.microsoft.com/office/word/2012/wordml" xmlns:w16cex="http://schemas.microsoft.com/office/word/2018/wordml/cex" xmlns:w16cid="http://schemas.microsoft.com/office/word/2016/wordml/cid" xmlns:w16="http://schemas.microsoft.com/office/word/2018/wordml" xmlns:w16du="http://schemas.microsoft.com/office/word/2023/wordml/word16du" xmlns:w16sdtdh="http://schemas.microsoft.com/office/word/2020/wordml/sdtdatahash" xmlns:w16se="http://schemas.microsoft.com/office/word/2015/wordml/symex" xmlns:wpg="http://schemas.microsoft.com/office/word/2010/wordprocessingGroup" xmlns:wpi="http://schemas.microsoft.com/office/word/2010/wordprocessingInk" xmlns:wne="http://schemas.microsoft.com/office/word/2006/wordml" xmlns:wps="http://schemas.microsoft.com/office/word/2010/wordprocessingShape" mc:Ignorable="w14 w15 w16se w16cid w16 w16cex w16sdtdh w16du wp14">
+  <w:footnote w:type="separator" w:id="-1">
+    <w:p>
+      <w:pPr>
+        <w:spacing w:after="0" w:line="240" w:lineRule="auto"/>
+      </w:pPr>
+      <w:r>
+        <w:separator/>
+      </w:r>
+    </w:p>
+  </w:footnote>
+  <w:footnote w:type="continuationSeparator" w:id="0">
+    <w:p>
+      <w:pPr>
+        <w:spacing w:after="0" w:line="240" w:lineRule="auto"/>
+      </w:pPr>
+      <w:r>
+        <w:continuationSeparator/>
+      </w:r>
+    </w:p>
+  </w:footnote>
+</w:footnotes>
 </file>
 
 <file path=word/styles.xml><?xml version="1.0" encoding="utf-8"?>

</xml_diff>